<commit_message>
word document to hand in
</commit_message>
<xml_diff>
--- a/images/Functional Features.docx
+++ b/images/Functional Features.docx
@@ -1,7 +1,538 @@
 
 <file path=word/document.xml><?xml version="1.0" encoding="utf-8"?>
-<w:document xmlns:wpc="http://schemas.microsoft.com/office/word/2010/wordprocessingCanvas" xmlns:cx="http://schemas.microsoft.com/office/drawing/2014/chartex" xmlns:cx1="http://schemas.microsoft.com/office/drawing/2015/9/8/chartex" xmlns:mc="http://schemas.openxmlformats.org/markup-compatibility/2006" xmlns:o="urn:schemas-microsoft-com:office:office" xmlns:r="http://schemas.openxmlformats.org/officeDocument/2006/relationships" xmlns:m="http://schemas.openxmlformats.org/officeDocument/2006/math" xmlns:v="urn:schemas-microsoft-com:vml" xmlns:wp14="http://schemas.microsoft.com/office/word/2010/wordprocessingDrawing" xmlns:wp="http://schemas.openxmlformats.org/drawingml/2006/wordprocessingDrawing" xmlns:w10="urn:schemas-microsoft-com:office:word" xmlns:w="http://schemas.openxmlformats.org/wordprocessingml/2006/main" xmlns:w14="http://schemas.microsoft.com/office/word/2010/wordml" xmlns:w15="http://schemas.microsoft.com/office/word/2012/wordml" xmlns:w16se="http://schemas.microsoft.com/office/word/2015/wordml/symex" xmlns:wpg="http://schemas.microsoft.com/office/word/2010/wordprocessingGroup" xmlns:wpi="http://schemas.microsoft.com/office/word/2010/wordprocessingInk" xmlns:wne="http://schemas.microsoft.com/office/word/2006/wordml" xmlns:wps="http://schemas.microsoft.com/office/word/2010/wordprocessingShape" mc:Ignorable="w14 w15 w16se wp14">
+<w:document xmlns:wpc="http://schemas.microsoft.com/office/word/2010/wordprocessingCanvas" xmlns:cx="http://schemas.microsoft.com/office/drawing/2014/chartex" xmlns:cx1="http://schemas.microsoft.com/office/drawing/2015/9/8/chartex" xmlns:cx2="http://schemas.microsoft.com/office/drawing/2015/10/21/chartex" xmlns:cx3="http://schemas.microsoft.com/office/drawing/2016/5/9/chartex" xmlns:cx4="http://schemas.microsoft.com/office/drawing/2016/5/10/chartex" xmlns:cx5="http://schemas.microsoft.com/office/drawing/2016/5/11/chartex" xmlns:cx6="http://schemas.microsoft.com/office/drawing/2016/5/12/chartex" xmlns:cx7="http://schemas.microsoft.com/office/drawing/2016/5/13/chartex" xmlns:cx8="http://schemas.microsoft.com/office/drawing/2016/5/14/chartex" xmlns:mc="http://schemas.openxmlformats.org/markup-compatibility/2006" xmlns:aink="http://schemas.microsoft.com/office/drawing/2016/ink" xmlns:am3d="http://schemas.microsoft.com/office/drawing/2017/model3d" xmlns:o="urn:schemas-microsoft-com:office:office" xmlns:r="http://schemas.openxmlformats.org/officeDocument/2006/relationships" xmlns:m="http://schemas.openxmlformats.org/officeDocument/2006/math" xmlns:v="urn:schemas-microsoft-com:vml" xmlns:wp14="http://schemas.microsoft.com/office/word/2010/wordprocessingDrawing" xmlns:wp="http://schemas.openxmlformats.org/drawingml/2006/wordprocessingDrawing" xmlns:w10="urn:schemas-microsoft-com:office:word" xmlns:w="http://schemas.openxmlformats.org/wordprocessingml/2006/main" xmlns:w14="http://schemas.microsoft.com/office/word/2010/wordml" xmlns:w15="http://schemas.microsoft.com/office/word/2012/wordml" xmlns:w16cid="http://schemas.microsoft.com/office/word/2016/wordml/cid" xmlns:w16se="http://schemas.microsoft.com/office/word/2015/wordml/symex" xmlns:wpg="http://schemas.microsoft.com/office/word/2010/wordprocessingGroup" xmlns:wpi="http://schemas.microsoft.com/office/word/2010/wordprocessingInk" xmlns:wne="http://schemas.microsoft.com/office/word/2006/wordml" xmlns:wps="http://schemas.microsoft.com/office/word/2010/wordprocessingShape" mc:Ignorable="w14 w15 w16se w16cid wp14">
   <w:body>
+    <w:p>
+      <w:pPr>
+        <w:spacing w:after="0" w:line="240" w:lineRule="auto"/>
+        <w:rPr>
+          <w:rFonts w:ascii="Arial" w:eastAsia="Times New Roman" w:hAnsi="Arial" w:cs="Times New Roman"/>
+          <w:b/>
+          <w:bCs/>
+          <w:color w:val="000000"/>
+        </w:rPr>
+      </w:pPr>
+      <w:r>
+        <w:rPr>
+          <w:rFonts w:ascii="Arial" w:eastAsia="Times New Roman" w:hAnsi="Arial" w:cs="Times New Roman"/>
+          <w:b/>
+          <w:bCs/>
+          <w:color w:val="000000"/>
+        </w:rPr>
+        <w:t>System Analysis and Design Group Project</w:t>
+      </w:r>
+    </w:p>
+    <w:p>
+      <w:pPr>
+        <w:spacing w:after="0" w:line="240" w:lineRule="auto"/>
+        <w:rPr>
+          <w:rFonts w:ascii="Arial" w:eastAsia="Times New Roman" w:hAnsi="Arial" w:cs="Times New Roman"/>
+          <w:bCs/>
+          <w:color w:val="000000"/>
+        </w:rPr>
+      </w:pPr>
+      <w:r>
+        <w:rPr>
+          <w:rFonts w:ascii="Arial" w:eastAsia="Times New Roman" w:hAnsi="Arial" w:cs="Times New Roman"/>
+          <w:bCs/>
+          <w:color w:val="000000"/>
+        </w:rPr>
+        <w:t xml:space="preserve">Tom </w:t>
+      </w:r>
+      <w:proofErr w:type="spellStart"/>
+      <w:r>
+        <w:rPr>
+          <w:rFonts w:ascii="Arial" w:eastAsia="Times New Roman" w:hAnsi="Arial" w:cs="Times New Roman"/>
+          <w:bCs/>
+          <w:color w:val="000000"/>
+        </w:rPr>
+        <w:t>Setterlund</w:t>
+      </w:r>
+      <w:proofErr w:type="spellEnd"/>
+    </w:p>
+    <w:p>
+      <w:pPr>
+        <w:spacing w:after="0" w:line="240" w:lineRule="auto"/>
+        <w:rPr>
+          <w:rFonts w:ascii="Arial" w:eastAsia="Times New Roman" w:hAnsi="Arial" w:cs="Times New Roman"/>
+          <w:bCs/>
+          <w:color w:val="000000"/>
+        </w:rPr>
+      </w:pPr>
+      <w:proofErr w:type="spellStart"/>
+      <w:r>
+        <w:rPr>
+          <w:rFonts w:ascii="Arial" w:eastAsia="Times New Roman" w:hAnsi="Arial" w:cs="Times New Roman"/>
+          <w:bCs/>
+          <w:color w:val="000000"/>
+        </w:rPr>
+        <w:t>Edhar</w:t>
+      </w:r>
+      <w:proofErr w:type="spellEnd"/>
+      <w:r>
+        <w:rPr>
+          <w:rFonts w:ascii="Arial" w:eastAsia="Times New Roman" w:hAnsi="Arial" w:cs="Times New Roman"/>
+          <w:bCs/>
+          <w:color w:val="000000"/>
+        </w:rPr>
+        <w:t xml:space="preserve"> </w:t>
+      </w:r>
+      <w:proofErr w:type="spellStart"/>
+      <w:r>
+        <w:rPr>
+          <w:rFonts w:ascii="Arial" w:eastAsia="Times New Roman" w:hAnsi="Arial" w:cs="Times New Roman"/>
+          <w:bCs/>
+          <w:color w:val="000000"/>
+        </w:rPr>
+        <w:t>Zapeka</w:t>
+      </w:r>
+      <w:proofErr w:type="spellEnd"/>
+    </w:p>
+    <w:p>
+      <w:pPr>
+        <w:spacing w:after="0" w:line="240" w:lineRule="auto"/>
+        <w:rPr>
+          <w:rFonts w:ascii="Arial" w:eastAsia="Times New Roman" w:hAnsi="Arial" w:cs="Times New Roman"/>
+          <w:bCs/>
+          <w:color w:val="000000"/>
+        </w:rPr>
+      </w:pPr>
+      <w:r>
+        <w:rPr>
+          <w:rFonts w:ascii="Arial" w:eastAsia="Times New Roman" w:hAnsi="Arial" w:cs="Times New Roman"/>
+          <w:bCs/>
+          <w:color w:val="000000"/>
+        </w:rPr>
+        <w:t>Vittorio Rosa</w:t>
+      </w:r>
+    </w:p>
+    <w:p>
+      <w:pPr>
+        <w:spacing w:after="0" w:line="240" w:lineRule="auto"/>
+        <w:rPr>
+          <w:rFonts w:ascii="Arial" w:eastAsia="Times New Roman" w:hAnsi="Arial" w:cs="Times New Roman"/>
+          <w:bCs/>
+          <w:color w:val="000000"/>
+        </w:rPr>
+      </w:pPr>
+      <w:r>
+        <w:rPr>
+          <w:rFonts w:ascii="Arial" w:eastAsia="Times New Roman" w:hAnsi="Arial" w:cs="Times New Roman"/>
+          <w:bCs/>
+          <w:color w:val="000000"/>
+        </w:rPr>
+        <w:t>Arlene Ata</w:t>
+      </w:r>
+    </w:p>
+    <w:p>
+      <w:pPr>
+        <w:spacing w:after="0" w:line="240" w:lineRule="auto"/>
+        <w:rPr>
+          <w:rFonts w:ascii="Consolas" w:eastAsia="Times New Roman" w:hAnsi="Consolas" w:cs="Times New Roman"/>
+          <w:color w:val="808080"/>
+          <w:sz w:val="21"/>
+          <w:szCs w:val="21"/>
+          <w:lang w:val="en-CA" w:eastAsia="en-CA"/>
+        </w:rPr>
+      </w:pPr>
+    </w:p>
+    <w:p>
+      <w:pPr>
+        <w:spacing w:after="0" w:line="240" w:lineRule="auto"/>
+        <w:rPr>
+          <w:rFonts w:ascii="Consolas" w:eastAsia="Times New Roman" w:hAnsi="Consolas" w:cs="Times New Roman"/>
+          <w:color w:val="808080"/>
+          <w:sz w:val="21"/>
+          <w:szCs w:val="21"/>
+          <w:lang w:val="en-CA" w:eastAsia="en-CA"/>
+        </w:rPr>
+      </w:pPr>
+    </w:p>
+    <w:p>
+      <w:pPr>
+        <w:spacing w:after="0" w:line="240" w:lineRule="auto"/>
+        <w:rPr>
+          <w:rFonts w:ascii="Arial" w:eastAsia="Times New Roman" w:hAnsi="Arial" w:cs="Arial"/>
+          <w:b/>
+          <w:color w:val="000000" w:themeColor="text1"/>
+          <w:sz w:val="21"/>
+          <w:szCs w:val="21"/>
+          <w:lang w:val="en-CA" w:eastAsia="en-CA"/>
+        </w:rPr>
+      </w:pPr>
+      <w:r>
+        <w:rPr>
+          <w:rFonts w:ascii="Arial" w:eastAsia="Times New Roman" w:hAnsi="Arial" w:cs="Arial"/>
+          <w:b/>
+          <w:color w:val="000000" w:themeColor="text1"/>
+          <w:sz w:val="21"/>
+          <w:szCs w:val="21"/>
+          <w:lang w:val="en-CA" w:eastAsia="en-CA"/>
+        </w:rPr>
+        <w:t>ERD Diagram</w:t>
+      </w:r>
+    </w:p>
+    <w:p>
+      <w:pPr>
+        <w:spacing w:after="0" w:line="240" w:lineRule="auto"/>
+        <w:rPr>
+          <w:rFonts w:ascii="Consolas" w:eastAsia="Times New Roman" w:hAnsi="Consolas" w:cs="Times New Roman"/>
+          <w:color w:val="808080"/>
+          <w:sz w:val="21"/>
+          <w:szCs w:val="21"/>
+          <w:lang w:val="en-CA" w:eastAsia="en-CA"/>
+        </w:rPr>
+      </w:pPr>
+    </w:p>
+    <w:p>
+      <w:pPr>
+        <w:spacing w:after="0" w:line="240" w:lineRule="auto"/>
+        <w:rPr>
+          <w:rFonts w:ascii="Consolas" w:eastAsia="Times New Roman" w:hAnsi="Consolas" w:cs="Times New Roman"/>
+          <w:color w:val="808080"/>
+          <w:sz w:val="21"/>
+          <w:szCs w:val="21"/>
+          <w:lang w:val="en-CA" w:eastAsia="en-CA"/>
+        </w:rPr>
+      </w:pPr>
+      <w:r>
+        <w:rPr>
+          <w:noProof/>
+        </w:rPr>
+        <w:drawing>
+          <wp:inline distT="0" distB="0" distL="0" distR="0" wp14:anchorId="0EDEB50A" wp14:editId="51EC58DD">
+            <wp:extent cx="6496753" cy="4592782"/>
+            <wp:effectExtent l="0" t="0" r="0" b="0"/>
+            <wp:docPr id="1" name="Picture 1"/>
+            <wp:cNvGraphicFramePr>
+              <a:graphicFrameLocks xmlns:a="http://schemas.openxmlformats.org/drawingml/2006/main" noChangeAspect="1"/>
+            </wp:cNvGraphicFramePr>
+            <a:graphic xmlns:a="http://schemas.openxmlformats.org/drawingml/2006/main">
+              <a:graphicData uri="http://schemas.openxmlformats.org/drawingml/2006/picture">
+                <pic:pic xmlns:pic="http://schemas.openxmlformats.org/drawingml/2006/picture">
+                  <pic:nvPicPr>
+                    <pic:cNvPr id="1" name=""/>
+                    <pic:cNvPicPr/>
+                  </pic:nvPicPr>
+                  <pic:blipFill>
+                    <a:blip r:embed="rId5"/>
+                    <a:stretch>
+                      <a:fillRect/>
+                    </a:stretch>
+                  </pic:blipFill>
+                  <pic:spPr>
+                    <a:xfrm>
+                      <a:off x="0" y="0"/>
+                      <a:ext cx="6533865" cy="4619018"/>
+                    </a:xfrm>
+                    <a:prstGeom prst="rect">
+                      <a:avLst/>
+                    </a:prstGeom>
+                  </pic:spPr>
+                </pic:pic>
+              </a:graphicData>
+            </a:graphic>
+          </wp:inline>
+        </w:drawing>
+      </w:r>
+    </w:p>
+    <w:p>
+      <w:pPr>
+        <w:spacing w:after="0" w:line="240" w:lineRule="auto"/>
+        <w:rPr>
+          <w:rFonts w:ascii="Consolas" w:eastAsia="Times New Roman" w:hAnsi="Consolas" w:cs="Times New Roman"/>
+          <w:color w:val="808080"/>
+          <w:sz w:val="21"/>
+          <w:szCs w:val="21"/>
+          <w:lang w:val="en-CA" w:eastAsia="en-CA"/>
+        </w:rPr>
+      </w:pPr>
+    </w:p>
+    <w:p>
+      <w:pPr>
+        <w:spacing w:after="0" w:line="240" w:lineRule="auto"/>
+        <w:rPr>
+          <w:rFonts w:ascii="Arial" w:eastAsia="Times New Roman" w:hAnsi="Arial" w:cs="Times New Roman"/>
+          <w:b/>
+          <w:bCs/>
+          <w:color w:val="000000"/>
+        </w:rPr>
+      </w:pPr>
+    </w:p>
+    <w:p>
+      <w:pPr>
+        <w:spacing w:after="0" w:line="240" w:lineRule="auto"/>
+        <w:rPr>
+          <w:rFonts w:ascii="Arial" w:eastAsia="Times New Roman" w:hAnsi="Arial" w:cs="Times New Roman"/>
+          <w:b/>
+          <w:bCs/>
+          <w:color w:val="000000"/>
+        </w:rPr>
+      </w:pPr>
+    </w:p>
+    <w:p>
+      <w:pPr>
+        <w:spacing w:after="0" w:line="240" w:lineRule="auto"/>
+        <w:rPr>
+          <w:rFonts w:ascii="Arial" w:eastAsia="Times New Roman" w:hAnsi="Arial" w:cs="Times New Roman"/>
+          <w:b/>
+          <w:bCs/>
+          <w:color w:val="000000"/>
+        </w:rPr>
+      </w:pPr>
+    </w:p>
+    <w:p>
+      <w:pPr>
+        <w:spacing w:after="0" w:line="240" w:lineRule="auto"/>
+        <w:rPr>
+          <w:rFonts w:ascii="Arial" w:eastAsia="Times New Roman" w:hAnsi="Arial" w:cs="Times New Roman"/>
+          <w:b/>
+          <w:bCs/>
+          <w:color w:val="000000"/>
+        </w:rPr>
+      </w:pPr>
+    </w:p>
+    <w:p>
+      <w:pPr>
+        <w:spacing w:after="0" w:line="240" w:lineRule="auto"/>
+        <w:rPr>
+          <w:rFonts w:ascii="Arial" w:eastAsia="Times New Roman" w:hAnsi="Arial" w:cs="Times New Roman"/>
+          <w:b/>
+          <w:bCs/>
+          <w:color w:val="000000"/>
+        </w:rPr>
+      </w:pPr>
+    </w:p>
+    <w:p>
+      <w:pPr>
+        <w:spacing w:after="0" w:line="240" w:lineRule="auto"/>
+        <w:rPr>
+          <w:rFonts w:ascii="Arial" w:eastAsia="Times New Roman" w:hAnsi="Arial" w:cs="Times New Roman"/>
+          <w:b/>
+          <w:bCs/>
+          <w:color w:val="000000"/>
+        </w:rPr>
+      </w:pPr>
+    </w:p>
+    <w:p>
+      <w:pPr>
+        <w:spacing w:after="0" w:line="240" w:lineRule="auto"/>
+        <w:rPr>
+          <w:rFonts w:ascii="Arial" w:eastAsia="Times New Roman" w:hAnsi="Arial" w:cs="Times New Roman"/>
+          <w:b/>
+          <w:bCs/>
+          <w:color w:val="000000"/>
+        </w:rPr>
+      </w:pPr>
+    </w:p>
+    <w:p>
+      <w:pPr>
+        <w:spacing w:after="0" w:line="240" w:lineRule="auto"/>
+        <w:rPr>
+          <w:rFonts w:ascii="Arial" w:eastAsia="Times New Roman" w:hAnsi="Arial" w:cs="Times New Roman"/>
+          <w:b/>
+          <w:bCs/>
+          <w:color w:val="000000"/>
+        </w:rPr>
+      </w:pPr>
+    </w:p>
+    <w:p>
+      <w:pPr>
+        <w:spacing w:after="0" w:line="240" w:lineRule="auto"/>
+        <w:rPr>
+          <w:rFonts w:ascii="Arial" w:eastAsia="Times New Roman" w:hAnsi="Arial" w:cs="Times New Roman"/>
+          <w:b/>
+          <w:bCs/>
+          <w:color w:val="000000"/>
+        </w:rPr>
+      </w:pPr>
+    </w:p>
+    <w:p>
+      <w:pPr>
+        <w:spacing w:after="0" w:line="240" w:lineRule="auto"/>
+        <w:rPr>
+          <w:rFonts w:ascii="Arial" w:eastAsia="Times New Roman" w:hAnsi="Arial" w:cs="Times New Roman"/>
+          <w:b/>
+          <w:bCs/>
+          <w:color w:val="000000"/>
+        </w:rPr>
+      </w:pPr>
+    </w:p>
+    <w:p>
+      <w:pPr>
+        <w:spacing w:after="0" w:line="240" w:lineRule="auto"/>
+        <w:rPr>
+          <w:rFonts w:ascii="Arial" w:eastAsia="Times New Roman" w:hAnsi="Arial" w:cs="Times New Roman"/>
+          <w:b/>
+          <w:bCs/>
+          <w:color w:val="000000"/>
+        </w:rPr>
+      </w:pPr>
+    </w:p>
+    <w:p>
+      <w:pPr>
+        <w:spacing w:after="0" w:line="240" w:lineRule="auto"/>
+        <w:rPr>
+          <w:rFonts w:ascii="Arial" w:eastAsia="Times New Roman" w:hAnsi="Arial" w:cs="Times New Roman"/>
+          <w:b/>
+          <w:bCs/>
+          <w:color w:val="000000"/>
+        </w:rPr>
+      </w:pPr>
+    </w:p>
+    <w:p>
+      <w:pPr>
+        <w:spacing w:after="0" w:line="240" w:lineRule="auto"/>
+        <w:rPr>
+          <w:rFonts w:ascii="Arial" w:eastAsia="Times New Roman" w:hAnsi="Arial" w:cs="Times New Roman"/>
+          <w:b/>
+          <w:bCs/>
+          <w:color w:val="000000"/>
+        </w:rPr>
+      </w:pPr>
+      <w:r>
+        <w:rPr>
+          <w:rFonts w:ascii="Arial" w:eastAsia="Times New Roman" w:hAnsi="Arial" w:cs="Times New Roman"/>
+          <w:b/>
+          <w:bCs/>
+          <w:color w:val="000000"/>
+        </w:rPr>
+        <w:lastRenderedPageBreak/>
+        <w:t>Use Case Diagram</w:t>
+      </w:r>
+    </w:p>
+    <w:p>
+      <w:pPr>
+        <w:spacing w:after="0" w:line="240" w:lineRule="auto"/>
+        <w:rPr>
+          <w:rFonts w:ascii="Arial" w:eastAsia="Times New Roman" w:hAnsi="Arial" w:cs="Times New Roman"/>
+          <w:b/>
+          <w:bCs/>
+          <w:color w:val="000000"/>
+        </w:rPr>
+      </w:pPr>
+    </w:p>
+    <w:p>
+      <w:pPr>
+        <w:spacing w:after="0" w:line="240" w:lineRule="auto"/>
+        <w:rPr>
+          <w:rFonts w:ascii="Arial" w:eastAsia="Times New Roman" w:hAnsi="Arial" w:cs="Times New Roman"/>
+          <w:b/>
+          <w:bCs/>
+          <w:color w:val="000000"/>
+        </w:rPr>
+      </w:pPr>
+    </w:p>
+    <w:p>
+      <w:pPr>
+        <w:spacing w:after="0" w:line="240" w:lineRule="auto"/>
+        <w:rPr>
+          <w:rFonts w:ascii="Arial" w:eastAsia="Times New Roman" w:hAnsi="Arial" w:cs="Times New Roman"/>
+          <w:b/>
+          <w:bCs/>
+          <w:color w:val="000000"/>
+        </w:rPr>
+      </w:pPr>
+      <w:r>
+        <w:rPr>
+          <w:noProof/>
+        </w:rPr>
+        <w:drawing>
+          <wp:inline distT="0" distB="0" distL="0" distR="0">
+            <wp:extent cx="5943600" cy="7014578"/>
+            <wp:effectExtent l="0" t="0" r="0" b="0"/>
+            <wp:docPr id="2" name="Picture 2" descr="C:\Users\atalene\AppData\Local\Microsoft\Windows\INetCache\Content.Word\ContractulonUCD.JPG"/>
+            <wp:cNvGraphicFramePr>
+              <a:graphicFrameLocks xmlns:a="http://schemas.openxmlformats.org/drawingml/2006/main" noChangeAspect="1"/>
+            </wp:cNvGraphicFramePr>
+            <a:graphic xmlns:a="http://schemas.openxmlformats.org/drawingml/2006/main">
+              <a:graphicData uri="http://schemas.openxmlformats.org/drawingml/2006/picture">
+                <pic:pic xmlns:pic="http://schemas.openxmlformats.org/drawingml/2006/picture">
+                  <pic:nvPicPr>
+                    <pic:cNvPr id="0" name="Picture 1" descr="C:\Users\atalene\AppData\Local\Microsoft\Windows\INetCache\Content.Word\ContractulonUCD.JPG"/>
+                    <pic:cNvPicPr>
+                      <a:picLocks noChangeAspect="1" noChangeArrowheads="1"/>
+                    </pic:cNvPicPr>
+                  </pic:nvPicPr>
+                  <pic:blipFill>
+                    <a:blip r:embed="rId6">
+                      <a:extLst>
+                        <a:ext uri="{28A0092B-C50C-407E-A947-70E740481C1C}">
+                          <a14:useLocalDpi xmlns:a14="http://schemas.microsoft.com/office/drawing/2010/main" val="0"/>
+                        </a:ext>
+                      </a:extLst>
+                    </a:blip>
+                    <a:srcRect/>
+                    <a:stretch>
+                      <a:fillRect/>
+                    </a:stretch>
+                  </pic:blipFill>
+                  <pic:spPr bwMode="auto">
+                    <a:xfrm>
+                      <a:off x="0" y="0"/>
+                      <a:ext cx="5943600" cy="7014578"/>
+                    </a:xfrm>
+                    <a:prstGeom prst="rect">
+                      <a:avLst/>
+                    </a:prstGeom>
+                    <a:noFill/>
+                    <a:ln>
+                      <a:noFill/>
+                    </a:ln>
+                  </pic:spPr>
+                </pic:pic>
+              </a:graphicData>
+            </a:graphic>
+          </wp:inline>
+        </w:drawing>
+      </w:r>
+    </w:p>
+    <w:p>
+      <w:pPr>
+        <w:spacing w:after="0" w:line="240" w:lineRule="auto"/>
+        <w:rPr>
+          <w:rFonts w:ascii="Arial" w:eastAsia="Times New Roman" w:hAnsi="Arial" w:cs="Times New Roman"/>
+          <w:b/>
+          <w:bCs/>
+          <w:color w:val="000000"/>
+        </w:rPr>
+      </w:pPr>
+    </w:p>
+    <w:p>
+      <w:pPr>
+        <w:spacing w:after="0" w:line="240" w:lineRule="auto"/>
+        <w:rPr>
+          <w:rFonts w:ascii="Arial" w:eastAsia="Times New Roman" w:hAnsi="Arial" w:cs="Times New Roman"/>
+          <w:b/>
+          <w:bCs/>
+          <w:color w:val="000000"/>
+        </w:rPr>
+      </w:pPr>
+    </w:p>
+    <w:p>
+      <w:pPr>
+        <w:spacing w:after="0" w:line="240" w:lineRule="auto"/>
+        <w:rPr>
+          <w:rFonts w:ascii="Arial" w:eastAsia="Times New Roman" w:hAnsi="Arial" w:cs="Times New Roman"/>
+          <w:b/>
+          <w:bCs/>
+          <w:color w:val="000000"/>
+        </w:rPr>
+      </w:pPr>
+    </w:p>
+    <w:p>
+      <w:pPr>
+        <w:spacing w:after="0" w:line="240" w:lineRule="auto"/>
+        <w:rPr>
+          <w:rFonts w:ascii="Arial" w:eastAsia="Times New Roman" w:hAnsi="Arial" w:cs="Times New Roman"/>
+          <w:b/>
+          <w:bCs/>
+          <w:color w:val="000000"/>
+        </w:rPr>
+      </w:pPr>
+      <w:bookmarkStart w:id="0" w:name="_GoBack"/>
+      <w:bookmarkEnd w:id="0"/>
+    </w:p>
     <w:p>
       <w:pPr>
         <w:spacing w:after="0" w:line="240" w:lineRule="auto"/>
@@ -18,6 +549,7 @@
           <w:bCs/>
           <w:color w:val="000000"/>
         </w:rPr>
+        <w:lastRenderedPageBreak/>
         <w:t>Functional Features</w:t>
       </w:r>
     </w:p>
@@ -899,8 +1431,6 @@
         </w:rPr>
         <w:t>Area</w:t>
       </w:r>
-      <w:bookmarkStart w:id="0" w:name="_GoBack"/>
-      <w:bookmarkEnd w:id="0"/>
     </w:p>
     <w:p>
       <w:pPr>
@@ -946,7 +1476,7 @@
 </file>
 
 <file path=word/numbering.xml><?xml version="1.0" encoding="utf-8"?>
-<w:numbering xmlns:wpc="http://schemas.microsoft.com/office/word/2010/wordprocessingCanvas" xmlns:cx="http://schemas.microsoft.com/office/drawing/2014/chartex" xmlns:cx1="http://schemas.microsoft.com/office/drawing/2015/9/8/chartex" xmlns:mc="http://schemas.openxmlformats.org/markup-compatibility/2006" xmlns:o="urn:schemas-microsoft-com:office:office" xmlns:r="http://schemas.openxmlformats.org/officeDocument/2006/relationships" xmlns:m="http://schemas.openxmlformats.org/officeDocument/2006/math" xmlns:v="urn:schemas-microsoft-com:vml" xmlns:wp14="http://schemas.microsoft.com/office/word/2010/wordprocessingDrawing" xmlns:wp="http://schemas.openxmlformats.org/drawingml/2006/wordprocessingDrawing" xmlns:w10="urn:schemas-microsoft-com:office:word" xmlns:w="http://schemas.openxmlformats.org/wordprocessingml/2006/main" xmlns:w14="http://schemas.microsoft.com/office/word/2010/wordml" xmlns:w15="http://schemas.microsoft.com/office/word/2012/wordml" xmlns:w16se="http://schemas.microsoft.com/office/word/2015/wordml/symex" xmlns:wpg="http://schemas.microsoft.com/office/word/2010/wordprocessingGroup" xmlns:wpi="http://schemas.microsoft.com/office/word/2010/wordprocessingInk" xmlns:wne="http://schemas.microsoft.com/office/word/2006/wordml" xmlns:wps="http://schemas.microsoft.com/office/word/2010/wordprocessingShape" mc:Ignorable="w14 w15 w16se wp14">
+<w:numbering xmlns:wpc="http://schemas.microsoft.com/office/word/2010/wordprocessingCanvas" xmlns:cx="http://schemas.microsoft.com/office/drawing/2014/chartex" xmlns:cx1="http://schemas.microsoft.com/office/drawing/2015/9/8/chartex" xmlns:cx2="http://schemas.microsoft.com/office/drawing/2015/10/21/chartex" xmlns:cx3="http://schemas.microsoft.com/office/drawing/2016/5/9/chartex" xmlns:cx4="http://schemas.microsoft.com/office/drawing/2016/5/10/chartex" xmlns:cx5="http://schemas.microsoft.com/office/drawing/2016/5/11/chartex" xmlns:cx6="http://schemas.microsoft.com/office/drawing/2016/5/12/chartex" xmlns:cx7="http://schemas.microsoft.com/office/drawing/2016/5/13/chartex" xmlns:cx8="http://schemas.microsoft.com/office/drawing/2016/5/14/chartex" xmlns:mc="http://schemas.openxmlformats.org/markup-compatibility/2006" xmlns:aink="http://schemas.microsoft.com/office/drawing/2016/ink" xmlns:am3d="http://schemas.microsoft.com/office/drawing/2017/model3d" xmlns:o="urn:schemas-microsoft-com:office:office" xmlns:r="http://schemas.openxmlformats.org/officeDocument/2006/relationships" xmlns:m="http://schemas.openxmlformats.org/officeDocument/2006/math" xmlns:v="urn:schemas-microsoft-com:vml" xmlns:wp14="http://schemas.microsoft.com/office/word/2010/wordprocessingDrawing" xmlns:wp="http://schemas.openxmlformats.org/drawingml/2006/wordprocessingDrawing" xmlns:w10="urn:schemas-microsoft-com:office:word" xmlns:w="http://schemas.openxmlformats.org/wordprocessingml/2006/main" xmlns:w14="http://schemas.microsoft.com/office/word/2010/wordml" xmlns:w15="http://schemas.microsoft.com/office/word/2012/wordml" xmlns:w16cid="http://schemas.microsoft.com/office/word/2016/wordml/cid" xmlns:w16se="http://schemas.microsoft.com/office/word/2015/wordml/symex" xmlns:wpg="http://schemas.microsoft.com/office/word/2010/wordprocessingGroup" xmlns:wpi="http://schemas.microsoft.com/office/word/2010/wordprocessingInk" xmlns:wne="http://schemas.microsoft.com/office/word/2006/wordml" xmlns:wps="http://schemas.microsoft.com/office/word/2010/wordprocessingShape" mc:Ignorable="w14 w15 w16se w16cid wp14">
   <w:abstractNum w:abstractNumId="0" w15:restartNumberingAfterBreak="0">
     <w:nsid w:val="03D5380C"/>
     <w:multiLevelType w:val="multilevel"/>
@@ -1782,7 +2312,7 @@
 </file>
 
 <file path=word/styles.xml><?xml version="1.0" encoding="utf-8"?>
-<w:styles xmlns:mc="http://schemas.openxmlformats.org/markup-compatibility/2006" xmlns:r="http://schemas.openxmlformats.org/officeDocument/2006/relationships" xmlns:w="http://schemas.openxmlformats.org/wordprocessingml/2006/main" xmlns:w14="http://schemas.microsoft.com/office/word/2010/wordml" xmlns:w15="http://schemas.microsoft.com/office/word/2012/wordml" xmlns:w16se="http://schemas.microsoft.com/office/word/2015/wordml/symex" mc:Ignorable="w14 w15 w16se">
+<w:styles xmlns:mc="http://schemas.openxmlformats.org/markup-compatibility/2006" xmlns:r="http://schemas.openxmlformats.org/officeDocument/2006/relationships" xmlns:w="http://schemas.openxmlformats.org/wordprocessingml/2006/main" xmlns:w14="http://schemas.microsoft.com/office/word/2010/wordml" xmlns:w15="http://schemas.microsoft.com/office/word/2012/wordml" xmlns:w16cid="http://schemas.microsoft.com/office/word/2016/wordml/cid" xmlns:w16se="http://schemas.microsoft.com/office/word/2015/wordml/symex" mc:Ignorable="w14 w15 w16se w16cid">
   <w:docDefaults>
     <w:rPrDefault>
       <w:rPr>
@@ -1798,7 +2328,7 @@
       </w:pPr>
     </w:pPrDefault>
   </w:docDefaults>
-  <w:latentStyles w:defLockedState="0" w:defUIPriority="99" w:defSemiHidden="0" w:defUnhideWhenUsed="0" w:defQFormat="0" w:count="371">
+  <w:latentStyles w:defLockedState="0" w:defUIPriority="99" w:defSemiHidden="0" w:defUnhideWhenUsed="0" w:defQFormat="0" w:count="375">
     <w:lsdException w:name="Normal" w:uiPriority="0" w:qFormat="1"/>
     <w:lsdException w:name="heading 1" w:uiPriority="9" w:qFormat="1"/>
     <w:lsdException w:name="heading 2" w:semiHidden="1" w:uiPriority="9" w:unhideWhenUsed="1" w:qFormat="1"/>
@@ -1904,7 +2434,6 @@
     <w:lsdException w:name="HTML Sample" w:semiHidden="1" w:unhideWhenUsed="1"/>
     <w:lsdException w:name="HTML Typewriter" w:semiHidden="1" w:unhideWhenUsed="1"/>
     <w:lsdException w:name="HTML Variable" w:semiHidden="1" w:unhideWhenUsed="1"/>
-    <w:lsdException w:name="Normal Table" w:semiHidden="1" w:unhideWhenUsed="1"/>
     <w:lsdException w:name="annotation subject" w:semiHidden="1" w:unhideWhenUsed="1"/>
     <w:lsdException w:name="No List" w:semiHidden="1" w:unhideWhenUsed="1"/>
     <w:lsdException w:name="Outline List 1" w:semiHidden="1" w:unhideWhenUsed="1"/>
@@ -1948,10 +2477,8 @@
     <w:lsdException w:name="Table Elegant" w:semiHidden="1" w:unhideWhenUsed="1"/>
     <w:lsdException w:name="Table Professional" w:semiHidden="1" w:unhideWhenUsed="1"/>
     <w:lsdException w:name="Table Subtle 1" w:semiHidden="1" w:unhideWhenUsed="1"/>
-    <w:lsdException w:name="Table Subtle 2" w:semiHidden="1" w:unhideWhenUsed="1"/>
     <w:lsdException w:name="Table Web 1" w:semiHidden="1" w:unhideWhenUsed="1"/>
     <w:lsdException w:name="Table Web 2" w:semiHidden="1" w:unhideWhenUsed="1"/>
-    <w:lsdException w:name="Table Web 3" w:semiHidden="1" w:unhideWhenUsed="1"/>
     <w:lsdException w:name="Balloon Text" w:semiHidden="1" w:unhideWhenUsed="1"/>
     <w:lsdException w:name="Table Grid" w:uiPriority="39"/>
     <w:lsdException w:name="Table Theme" w:semiHidden="1" w:unhideWhenUsed="1"/>
@@ -2170,6 +2697,10 @@
     <w:lsdException w:name="List Table 5 Dark Accent 6" w:uiPriority="50"/>
     <w:lsdException w:name="List Table 6 Colorful Accent 6" w:uiPriority="51"/>
     <w:lsdException w:name="List Table 7 Colorful Accent 6" w:uiPriority="52"/>
+    <w:lsdException w:name="Mention" w:semiHidden="1" w:unhideWhenUsed="1"/>
+    <w:lsdException w:name="Smart Hyperlink" w:semiHidden="1" w:unhideWhenUsed="1"/>
+    <w:lsdException w:name="Hashtag" w:semiHidden="1" w:unhideWhenUsed="1"/>
+    <w:lsdException w:name="Unresolved Mention" w:semiHidden="1" w:unhideWhenUsed="1"/>
   </w:latentStyles>
   <w:style w:type="paragraph" w:default="1" w:styleId="Normal">
     <w:name w:val="Normal"/>

</xml_diff>